<commit_message>
EAP-based environment creation. Step 1.
</commit_message>
<xml_diff>
--- a/doc/em Development.docx
+++ b/doc/em Development.docx
@@ -319,12 +319,7 @@
         </w:r>
       </w:hyperlink>
       <w:r>
-        <w:t xml:space="preserve"> and refactor the procedure described below (“Release Procedure</w:t>
-      </w:r>
-      <w:bookmarkStart w:id="1" w:name="_GoBack"/>
-      <w:bookmarkEnd w:id="1"/>
-      <w:r>
-        <w:t>”) into it.</w:t>
+        <w:t xml:space="preserve"> and refactor the procedure described below (“Release Procedure”) into it.</w:t>
       </w:r>
     </w:p>
     <w:p>
@@ -774,14 +769,14 @@
       <w:pPr>
         <w:pStyle w:val="Heading1"/>
       </w:pPr>
-      <w:bookmarkStart w:id="2" w:name="_Toc296122653"/>
+      <w:bookmarkStart w:id="1" w:name="_Toc296122653"/>
       <w:r>
         <w:t>R</w:t>
       </w:r>
       <w:r>
         <w:t>elease Procedure</w:t>
       </w:r>
-      <w:bookmarkEnd w:id="2"/>
+      <w:bookmarkEnd w:id="1"/>
     </w:p>
     <w:p>
       <w:r>
@@ -1189,6 +1184,26 @@
           <w:noProof/>
         </w:rPr>
       </w:pPr>
+    </w:p>
+    <w:p>
+      <w:pPr>
+        <w:rPr>
+          <w:noProof/>
+        </w:rPr>
+      </w:pPr>
+      <w:r>
+        <w:rPr>
+          <w:noProof/>
+        </w:rPr>
+        <w:t>Modify version information in pom.xml</w:t>
+      </w:r>
+    </w:p>
+    <w:p>
+      <w:pPr>
+        <w:rPr>
+          <w:noProof/>
+        </w:rPr>
+      </w:pPr>
       <w:r>
         <w:rPr>
           <w:noProof/>
@@ -1941,6 +1956,8 @@
           <w:noProof/>
         </w:rPr>
       </w:pPr>
+      <w:bookmarkStart w:id="2" w:name="_GoBack"/>
+      <w:bookmarkEnd w:id="2"/>
     </w:p>
     <w:p>
       <w:pPr>
@@ -4295,7 +4312,7 @@
 </file>
 
 <file path=customXml/itemProps1.xml><?xml version="1.0" encoding="utf-8"?>
-<ds:datastoreItem xmlns:ds="http://schemas.openxmlformats.org/officeDocument/2006/customXml" ds:itemID="{66811FCE-53F2-8D4C-B7DB-350144DE5856}">
+<ds:datastoreItem xmlns:ds="http://schemas.openxmlformats.org/officeDocument/2006/customXml" ds:itemID="{77BDF74E-5B74-414F-94AC-8F82757C52A0}">
   <ds:schemaRefs>
     <ds:schemaRef ds:uri="http://schemas.openxmlformats.org/officeDocument/2006/bibliography"/>
   </ds:schemaRefs>

</xml_diff>